<commit_message>
echange client serveur simple v1
permet de faire des échanges simples, le serveur trouve une liste de
chanson (pas encore aléatoirement) envoi la liste, le client affiche,
choisit, le serveur répond si la réponse est bonne ou pas et redonne un
nouveau set de chanson (pour l'instant les mêmes (ce n'est pas
aléatoire))
La difficulté est gérée mais seul 'facile' est implémenté.

Next step : répartir dans plusieurs fichier (commenter), créer un
dossier de chanson dans le serveur, pouvoir choisir le style de musique
et choisir aléatoirement
</commit_message>
<xml_diff>
--- a/BlindTestGroupe44/Rapports/Commandes Blindtest.docx
+++ b/BlindTestGroupe44/Rapports/Commandes Blindtest.docx
@@ -105,7 +105,19 @@
         <w:rPr>
           <w:color w:val="2F5496" w:themeColor="accent5" w:themeShade="BF"/>
         </w:rPr>
-        <w:t xml:space="preserve">CONNEXION user </w:t>
+        <w:t>CONNEXION</w:t>
+      </w:r>
+      <w:r>
+        <w:rPr>
+          <w:color w:val="2F5496" w:themeColor="accent5" w:themeShade="BF"/>
+        </w:rPr>
+        <w:t>?</w:t>
+      </w:r>
+      <w:r>
+        <w:rPr>
+          <w:color w:val="2F5496" w:themeColor="accent5" w:themeShade="BF"/>
+        </w:rPr>
+        <w:t xml:space="preserve">user </w:t>
       </w:r>
     </w:p>
     <w:p>
@@ -124,7 +136,13 @@
         <w:rPr>
           <w:color w:val="2F5496" w:themeColor="accent5" w:themeShade="BF"/>
         </w:rPr>
-        <w:t>CHANSON chanson</w:t>
+        <w:t>CHANSON?</w:t>
+      </w:r>
+      <w:r>
+        <w:rPr>
+          <w:color w:val="2F5496" w:themeColor="accent5" w:themeShade="BF"/>
+        </w:rPr>
+        <w:t>chanson</w:t>
       </w:r>
     </w:p>
     <w:p>
@@ -133,6 +151,25 @@
         <w:t>Le client choisit cette chanson pour essayer de trouver la réponse</w:t>
       </w:r>
     </w:p>
+    <w:p>
+      <w:pPr>
+        <w:rPr>
+          <w:color w:val="1F4E79" w:themeColor="accent1" w:themeShade="80"/>
+        </w:rPr>
+      </w:pPr>
+      <w:r>
+        <w:rPr>
+          <w:color w:val="1F4E79" w:themeColor="accent1" w:themeShade="80"/>
+        </w:rPr>
+        <w:t>OPTIONS?difficulte</w:t>
+      </w:r>
+    </w:p>
+    <w:p>
+      <w:r>
+        <w:tab/>
+        <w:t>Indique la difficulté choisit (facile, moyen ou difficile).</w:t>
+      </w:r>
+    </w:p>
     <w:p/>
     <w:p>
       <w:pPr>
@@ -157,7 +194,13 @@
         <w:rPr>
           <w:color w:val="2F5496" w:themeColor="accent5" w:themeShade="BF"/>
         </w:rPr>
-        <w:t>SCORE score</w:t>
+        <w:t>SCORE?</w:t>
+      </w:r>
+      <w:r>
+        <w:rPr>
+          <w:color w:val="2F5496" w:themeColor="accent5" w:themeShade="BF"/>
+        </w:rPr>
+        <w:t>score</w:t>
       </w:r>
     </w:p>
     <w:p>
@@ -176,19 +219,16 @@
         <w:rPr>
           <w:color w:val="2F5496" w:themeColor="accent5" w:themeShade="BF"/>
         </w:rPr>
-        <w:t>MUSIQUE listeChanson</w:t>
+        <w:t>MUSIQUE?chanson1?chanson2?chan…</w:t>
       </w:r>
     </w:p>
     <w:p>
       <w:r>
         <w:tab/>
-        <w:t>Envoi une liste de chanson, avec au milieu la chanson à trouver</w:t>
-      </w:r>
-    </w:p>
-    <w:p>
-      <w:r>
-        <w:tab/>
-        <w:t>La liste de chanson est construite de la manière suivante : chanson1&amp;chanson2&amp;…</w:t>
+        <w:t>E</w:t>
+      </w:r>
+      <w:r>
+        <w:t>nvoi une liste de chanson, dont la bonne aléatoirement placée</w:t>
       </w:r>
     </w:p>
     <w:p>
@@ -226,16 +266,112 @@
         <w:rPr>
           <w:color w:val="2F5496" w:themeColor="accent5" w:themeShade="BF"/>
         </w:rPr>
-        <w:t xml:space="preserve"> message</w:t>
-      </w:r>
+        <w:t>?</w:t>
+      </w:r>
+      <w:r>
+        <w:rPr>
+          <w:color w:val="2F5496" w:themeColor="accent5" w:themeShade="BF"/>
+        </w:rPr>
+        <w:t>message</w:t>
+      </w:r>
+    </w:p>
+    <w:p>
+      <w:r>
+        <w:tab/>
+        <w:t>Message à afficher dans la console</w:t>
+      </w:r>
+    </w:p>
+    <w:p>
+      <w:pPr>
+        <w:rPr>
+          <w:color w:val="1F4E79" w:themeColor="accent1" w:themeShade="80"/>
+        </w:rPr>
+      </w:pPr>
+      <w:r>
+        <w:rPr>
+          <w:color w:val="1F4E79" w:themeColor="accent1" w:themeShade="80"/>
+        </w:rPr>
+        <w:t>INFO?BONNECHANSO</w:t>
+      </w:r>
+      <w:r>
+        <w:rPr>
+          <w:color w:val="1F4E79" w:themeColor="accent1" w:themeShade="80"/>
+        </w:rPr>
+        <w:t>N?chanson</w:t>
+      </w:r>
+    </w:p>
+    <w:p>
+      <w:r>
+        <w:tab/>
+        <w:t>Signifie au client qu’il a trouvé la bonne chanson, et lui ré-indique le nom ensuite</w:t>
+      </w:r>
+    </w:p>
+    <w:p>
+      <w:pPr>
+        <w:rPr>
+          <w:color w:val="1F4E79" w:themeColor="accent1" w:themeShade="80"/>
+        </w:rPr>
+      </w:pPr>
+      <w:r>
+        <w:rPr>
+          <w:color w:val="1F4E79" w:themeColor="accent1" w:themeShade="80"/>
+        </w:rPr>
+        <w:t>INFO</w:t>
+      </w:r>
+      <w:r>
+        <w:rPr>
+          <w:color w:val="1F4E79" w:themeColor="accent1" w:themeShade="80"/>
+        </w:rPr>
+        <w:t>?</w:t>
+      </w:r>
+      <w:r>
+        <w:rPr>
+          <w:color w:val="1F4E79" w:themeColor="accent1" w:themeShade="80"/>
+        </w:rPr>
+        <w:t>MAUVAISECHANSON</w:t>
+      </w:r>
+      <w:r>
+        <w:rPr>
+          <w:color w:val="1F4E79" w:themeColor="accent1" w:themeShade="80"/>
+        </w:rPr>
+        <w:t>?chanson</w:t>
+      </w:r>
+    </w:p>
+    <w:p>
+      <w:r>
+        <w:lastRenderedPageBreak/>
+        <w:tab/>
+        <w:t>Indique au client qu’il s’est trompé et ajoute le nom de la chanson qui était à trouver.</w:t>
+      </w:r>
+    </w:p>
+    <w:p>
+      <w:pPr>
+        <w:rPr>
+          <w:color w:val="1F4E79" w:themeColor="accent1" w:themeShade="80"/>
+        </w:rPr>
+      </w:pPr>
+      <w:r>
+        <w:rPr>
+          <w:color w:val="1F4E79" w:themeColor="accent1" w:themeShade="80"/>
+        </w:rPr>
+        <w:t>OPTIONS?nbchoix?incr</w:t>
+      </w:r>
+    </w:p>
+    <w:p>
+      <w:r>
+        <w:tab/>
+        <w:t>Paramètres de la partie : nbchoix le nombre de choix possibles et incr l’</w:t>
+      </w:r>
+      <w:r>
+        <w:t>incrémenta</w:t>
+      </w:r>
+      <w:r>
+        <w:t>tion des points à chaque bonne réponse.</w:t>
+      </w:r>
+    </w:p>
+    <w:p>
       <w:bookmarkStart w:id="0" w:name="_GoBack"/>
       <w:bookmarkEnd w:id="0"/>
-    </w:p>
-    <w:p>
-      <w:r>
-        <w:tab/>
-        <w:t>Message à afficher dans la console</w:t>
-      </w:r>
     </w:p>
     <w:sectPr>
       <w:pgSz w:w="11906" w:h="16838"/>

</xml_diff>